<commit_message>
Specify next release to be v1.8.1
</commit_message>
<xml_diff>
--- a/Lib3MF-1.docx
+++ b/Lib3MF-1.docx
@@ -9,6 +9,8 @@
           <w:sz w:val="56"/>
         </w:rPr>
       </w:pPr>
+      <w:bookmarkStart w:id="0" w:name="_GoBack"/>
+      <w:bookmarkEnd w:id="0"/>
       <w:r>
         <w:rPr>
           <w:sz w:val="56"/>
@@ -142,6 +144,9 @@
             <w:r>
               <w:t>8</w:t>
             </w:r>
+            <w:r>
+              <w:t>.1</w:t>
+            </w:r>
           </w:p>
         </w:tc>
       </w:tr>
@@ -174,7 +179,7 @@
           </w:tcPr>
           <w:p>
             <w:r>
-              <w:t>Published</w:t>
+              <w:t>Released</w:t>
             </w:r>
           </w:p>
         </w:tc>
@@ -1184,17 +1189,17 @@
         </w:numPr>
         <w:ind w:left="18"/>
       </w:pPr>
-      <w:bookmarkStart w:id="0" w:name="_Toc417308957"/>
-      <w:bookmarkStart w:id="1" w:name="_Toc512329848"/>
-      <w:bookmarkStart w:id="2" w:name="_Toc417308956"/>
+      <w:bookmarkStart w:id="1" w:name="_Toc417308957"/>
+      <w:bookmarkStart w:id="2" w:name="_Toc512329848"/>
+      <w:bookmarkStart w:id="3" w:name="_Toc417308956"/>
       <w:r>
         <w:t xml:space="preserve">About this </w:t>
       </w:r>
-      <w:bookmarkEnd w:id="0"/>
+      <w:bookmarkEnd w:id="1"/>
       <w:r>
         <w:t>Library</w:t>
       </w:r>
-      <w:bookmarkEnd w:id="1"/>
+      <w:bookmarkEnd w:id="2"/>
     </w:p>
     <w:p>
       <w:r>
@@ -1298,19 +1303,7 @@
           <w:rPr>
             <w:rStyle w:val="Hyperlink"/>
           </w:rPr>
-          <w:t>https://github.com/3MFConsortium/</w:t>
-        </w:r>
-        <w:r>
-          <w:rPr>
-            <w:rStyle w:val="Hyperlink"/>
-          </w:rPr>
-          <w:t>l</w:t>
-        </w:r>
-        <w:r>
-          <w:rPr>
-            <w:rStyle w:val="Hyperlink"/>
-          </w:rPr>
-          <w:t>ib3mf</w:t>
+          <w:t>https://github.com/3MFConsortium/lib3mf</w:t>
         </w:r>
       </w:hyperlink>
       <w:r>
@@ -1368,11 +1361,11 @@
         </w:numPr>
         <w:ind w:left="18"/>
       </w:pPr>
-      <w:bookmarkStart w:id="3" w:name="_Toc512329849"/>
+      <w:bookmarkStart w:id="4" w:name="_Toc512329849"/>
       <w:r>
         <w:t>General Architecture</w:t>
       </w:r>
-      <w:bookmarkEnd w:id="3"/>
+      <w:bookmarkEnd w:id="4"/>
     </w:p>
     <w:p>
       <w:r>
@@ -1502,11 +1495,11 @@
           <w:numId w:val="0"/>
         </w:numPr>
       </w:pPr>
-      <w:bookmarkStart w:id="4" w:name="_Toc512329850"/>
+      <w:bookmarkStart w:id="5" w:name="_Toc512329850"/>
       <w:r>
         <w:t>Versioning</w:t>
       </w:r>
-      <w:bookmarkEnd w:id="4"/>
+      <w:bookmarkEnd w:id="5"/>
     </w:p>
     <w:p>
       <w:r>
@@ -1855,11 +1848,11 @@
           <w:numId w:val="0"/>
         </w:numPr>
       </w:pPr>
-      <w:bookmarkStart w:id="5" w:name="_Toc512329851"/>
+      <w:bookmarkStart w:id="6" w:name="_Toc512329851"/>
       <w:r>
         <w:t>Examples</w:t>
       </w:r>
-      <w:bookmarkEnd w:id="5"/>
+      <w:bookmarkEnd w:id="6"/>
     </w:p>
     <w:p>
       <w:r>
@@ -2016,11 +2009,11 @@
         </w:numPr>
         <w:ind w:left="18"/>
       </w:pPr>
-      <w:bookmarkStart w:id="6" w:name="_Toc512329852"/>
+      <w:bookmarkStart w:id="7" w:name="_Toc512329852"/>
       <w:r>
         <w:t>COM Interfaces</w:t>
       </w:r>
-      <w:bookmarkEnd w:id="6"/>
+      <w:bookmarkEnd w:id="7"/>
     </w:p>
     <w:p>
       <w:pPr>
@@ -3815,17 +3808,17 @@
         <w:pStyle w:val="Heading2"/>
         <w:ind w:left="18"/>
       </w:pPr>
-      <w:bookmarkStart w:id="7" w:name="_Toc485044704"/>
-      <w:bookmarkStart w:id="8" w:name="_Ref485199458"/>
-      <w:bookmarkStart w:id="9" w:name="_Toc485386796"/>
-      <w:bookmarkStart w:id="10" w:name="_Toc512329853"/>
+      <w:bookmarkStart w:id="8" w:name="_Toc485044704"/>
+      <w:bookmarkStart w:id="9" w:name="_Ref485199458"/>
+      <w:bookmarkStart w:id="10" w:name="_Toc485386796"/>
+      <w:bookmarkStart w:id="11" w:name="_Toc512329853"/>
       <w:r>
         <w:t>Plain C Interfaces</w:t>
       </w:r>
-      <w:bookmarkEnd w:id="7"/>
       <w:bookmarkEnd w:id="8"/>
       <w:bookmarkEnd w:id="9"/>
       <w:bookmarkEnd w:id="10"/>
+      <w:bookmarkEnd w:id="11"/>
     </w:p>
     <w:p>
       <w:pPr>
@@ -4182,15 +4175,15 @@
         <w:pStyle w:val="Heading2"/>
         <w:ind w:left="18"/>
       </w:pPr>
-      <w:bookmarkStart w:id="11" w:name="_Toc485044705"/>
-      <w:bookmarkStart w:id="12" w:name="_Toc485386797"/>
-      <w:bookmarkStart w:id="13" w:name="_Toc512329854"/>
+      <w:bookmarkStart w:id="12" w:name="_Toc485044705"/>
+      <w:bookmarkStart w:id="13" w:name="_Toc485386797"/>
+      <w:bookmarkStart w:id="14" w:name="_Toc512329854"/>
       <w:r>
         <w:t>Class Reference – Core Specification</w:t>
       </w:r>
-      <w:bookmarkEnd w:id="11"/>
       <w:bookmarkEnd w:id="12"/>
       <w:bookmarkEnd w:id="13"/>
+      <w:bookmarkEnd w:id="14"/>
     </w:p>
     <w:p>
       <w:pPr>
@@ -32912,11 +32905,11 @@
         <w:pStyle w:val="Heading2"/>
         <w:ind w:left="18"/>
       </w:pPr>
-      <w:bookmarkStart w:id="14" w:name="_Toc512329855"/>
+      <w:bookmarkStart w:id="15" w:name="_Toc512329855"/>
       <w:r>
         <w:t>Class Reference – BeamLattice specification</w:t>
       </w:r>
-      <w:bookmarkEnd w:id="14"/>
+      <w:bookmarkEnd w:id="15"/>
     </w:p>
     <w:p>
       <w:pPr>
@@ -33965,7 +33958,7 @@
                 <w:lang w:val="en-GB"/>
               </w:rPr>
             </w:pPr>
-            <w:bookmarkStart w:id="15" w:name="_Hlk500427129"/>
+            <w:bookmarkStart w:id="16" w:name="_Hlk500427129"/>
             <w:r>
               <w:rPr>
                 <w:rFonts w:ascii="Consolas" w:hAnsi="Consolas" w:cs="Consolas"/>
@@ -34355,7 +34348,7 @@
           </w:p>
         </w:tc>
       </w:tr>
-      <w:bookmarkEnd w:id="15"/>
+      <w:bookmarkEnd w:id="16"/>
       <w:tr>
         <w:tc>
           <w:tcPr>
@@ -37516,11 +37509,11 @@
         <w:pStyle w:val="Heading2"/>
         <w:ind w:left="18"/>
       </w:pPr>
-      <w:bookmarkStart w:id="16" w:name="_Toc512329856"/>
+      <w:bookmarkStart w:id="17" w:name="_Toc512329856"/>
       <w:r>
         <w:t>Class Reference – Slice-specification</w:t>
       </w:r>
-      <w:bookmarkEnd w:id="16"/>
+      <w:bookmarkEnd w:id="17"/>
     </w:p>
     <w:p>
       <w:pPr>
@@ -41874,11 +41867,11 @@
         </w:numPr>
         <w:ind w:left="18"/>
       </w:pPr>
-      <w:bookmarkStart w:id="17" w:name="_Toc512329857"/>
+      <w:bookmarkStart w:id="18" w:name="_Toc512329857"/>
       <w:r>
         <w:t>License</w:t>
       </w:r>
-      <w:bookmarkEnd w:id="17"/>
+      <w:bookmarkEnd w:id="18"/>
     </w:p>
     <w:p>
       <w:r>
@@ -42126,11 +42119,11 @@
         </w:numPr>
         <w:ind w:left="18"/>
       </w:pPr>
-      <w:bookmarkStart w:id="18" w:name="_Toc512329858"/>
+      <w:bookmarkStart w:id="19" w:name="_Toc512329858"/>
       <w:r>
         <w:t>Contributors</w:t>
       </w:r>
-      <w:bookmarkEnd w:id="18"/>
+      <w:bookmarkEnd w:id="19"/>
     </w:p>
     <w:p>
       <w:r>
@@ -42236,7 +42229,7 @@
         <w:t>.</w:t>
       </w:r>
     </w:p>
-    <w:bookmarkEnd w:id="2"/>
+    <w:bookmarkEnd w:id="3"/>
     <w:p/>
     <w:p>
       <w:pPr>
@@ -42247,7 +42240,7 @@
         </w:numPr>
         <w:ind w:left="18"/>
       </w:pPr>
-      <w:bookmarkStart w:id="19" w:name="_Toc512329859"/>
+      <w:bookmarkStart w:id="20" w:name="_Toc512329859"/>
       <w:r>
         <w:t xml:space="preserve">Open </w:t>
       </w:r>
@@ -42257,7 +42250,7 @@
       <w:r>
         <w:t>Points and Roadmap</w:t>
       </w:r>
-      <w:bookmarkEnd w:id="19"/>
+      <w:bookmarkEnd w:id="20"/>
     </w:p>
     <w:p>
       <w:pPr>
@@ -42312,8 +42305,6 @@
       <w:r>
         <w:t>Metadatagroups</w:t>
       </w:r>
-      <w:bookmarkStart w:id="20" w:name="_GoBack"/>
-      <w:bookmarkEnd w:id="20"/>
     </w:p>
     <w:p>
       <w:pPr>
@@ -42457,35 +42448,22 @@
       </w:rPr>
       <w:tab/>
     </w:r>
-    <w:r>
-      <w:fldChar w:fldCharType="begin"/>
-    </w:r>
-    <w:r>
-      <w:instrText xml:space="preserve"> SAVEDATE   \* MERGEFORMAT </w:instrText>
-    </w:r>
-    <w:r>
-      <w:fldChar w:fldCharType="separate"/>
-    </w:r>
-    <w:r>
-      <w:rPr>
-        <w:noProof/>
-        <w:sz w:val="20"/>
-        <w:szCs w:val="20"/>
-      </w:rPr>
-      <w:t>10/17/2018 7:59</w:t>
-    </w:r>
-    <w:r>
-      <w:rPr>
-        <w:noProof/>
-      </w:rPr>
-      <w:t>:00 AM</w:t>
-    </w:r>
-    <w:r>
-      <w:rPr>
-        <w:noProof/>
-      </w:rPr>
-      <w:fldChar w:fldCharType="end"/>
-    </w:r>
+    <w:fldSimple w:instr=" SAVEDATE   \* MERGEFORMAT ">
+      <w:r>
+        <w:rPr>
+          <w:noProof/>
+          <w:sz w:val="20"/>
+          <w:szCs w:val="20"/>
+        </w:rPr>
+        <w:t>1/8/2019 9:34</w:t>
+      </w:r>
+      <w:r>
+        <w:rPr>
+          <w:noProof/>
+        </w:rPr>
+        <w:t>:00 AM</w:t>
+      </w:r>
+    </w:fldSimple>
   </w:p>
   <w:p>
     <w:pPr>

</xml_diff>